<commit_message>
Eliminazione file non necessari
</commit_message>
<xml_diff>
--- a/Documentazione/Minuta_03_11_2020.docx
+++ b/Documentazione/Minuta_03_11_2020.docx
@@ -96,7 +96,6 @@
         </w:rPr>
         <w:t xml:space="preserve">: </w:t>
       </w:r>
-      <w:proofErr w:type="spellStart"/>
       <w:r>
         <w:rPr>
           <w:rFonts w:ascii="Garamond" w:eastAsia="Garamond" w:hAnsi="Garamond" w:cs="Garamond"/>
@@ -107,7 +106,6 @@
         </w:rPr>
         <w:t>NewDM</w:t>
       </w:r>
-      <w:proofErr w:type="spellEnd"/>
     </w:p>
     <w:p>
       <w:pPr>
@@ -128,7 +126,6 @@
           <w:lang w:val="en-US"/>
         </w:rPr>
       </w:pPr>
-      <w:proofErr w:type="spellStart"/>
       <w:r>
         <w:rPr>
           <w:rFonts w:ascii="Century Gothic" w:eastAsia="Century Gothic" w:hAnsi="Century Gothic" w:cs="Century Gothic"/>
@@ -137,18 +134,7 @@
           <w:szCs w:val="96"/>
           <w:lang w:val="en-US"/>
         </w:rPr>
-        <w:t>Minuta</w:t>
-      </w:r>
-      <w:proofErr w:type="spellEnd"/>
-      <w:r>
-        <w:rPr>
-          <w:rFonts w:ascii="Century Gothic" w:eastAsia="Century Gothic" w:hAnsi="Century Gothic" w:cs="Century Gothic"/>
-          <w:color w:val="3D85C6"/>
-          <w:sz w:val="96"/>
-          <w:szCs w:val="96"/>
-          <w:lang w:val="en-US"/>
-        </w:rPr>
-        <w:t xml:space="preserve"> Meeting </w:t>
+        <w:t xml:space="preserve">Minuta Meeting </w:t>
       </w:r>
       <w:r>
         <w:rPr>
@@ -380,7 +366,6 @@
               <w:pStyle w:val="Normale1"/>
               <w:widowControl w:val="0"/>
             </w:pPr>
-            <w:proofErr w:type="spellStart"/>
             <w:r>
               <w:rPr>
                 <w:rFonts w:ascii="Garamond" w:eastAsia="Garamond" w:hAnsi="Garamond" w:cs="Garamond"/>
@@ -388,17 +373,7 @@
                 <w:sz w:val="24"/>
                 <w:szCs w:val="24"/>
               </w:rPr>
-              <w:t>Primary</w:t>
-            </w:r>
-            <w:proofErr w:type="spellEnd"/>
-            <w:r>
-              <w:rPr>
-                <w:rFonts w:ascii="Garamond" w:eastAsia="Garamond" w:hAnsi="Garamond" w:cs="Garamond"/>
-                <w:b/>
-                <w:sz w:val="24"/>
-                <w:szCs w:val="24"/>
-              </w:rPr>
-              <w:t xml:space="preserve"> Facilitator:</w:t>
+              <w:t>Primary Facilitator:</w:t>
             </w:r>
             <w:r>
               <w:rPr>
@@ -444,7 +419,6 @@
               <w:pStyle w:val="Normale1"/>
               <w:widowControl w:val="0"/>
             </w:pPr>
-            <w:proofErr w:type="spellStart"/>
             <w:r>
               <w:rPr>
                 <w:rFonts w:ascii="Garamond" w:eastAsia="Garamond" w:hAnsi="Garamond" w:cs="Garamond"/>
@@ -452,9 +426,8 @@
                 <w:sz w:val="24"/>
                 <w:szCs w:val="24"/>
               </w:rPr>
-              <w:t>Timekeeper</w:t>
-            </w:r>
-            <w:proofErr w:type="spellEnd"/>
+              <w:t xml:space="preserve">Timekeeper: </w:t>
+            </w:r>
             <w:r>
               <w:rPr>
                 <w:rFonts w:ascii="Garamond" w:eastAsia="Garamond" w:hAnsi="Garamond" w:cs="Garamond"/>
@@ -462,7 +435,7 @@
                 <w:sz w:val="24"/>
                 <w:szCs w:val="24"/>
               </w:rPr>
-              <w:t xml:space="preserve">: </w:t>
+              <w:t>Lui</w:t>
             </w:r>
             <w:r>
               <w:rPr>
@@ -471,8 +444,14 @@
                 <w:sz w:val="24"/>
                 <w:szCs w:val="24"/>
               </w:rPr>
-              <w:t>Lui</w:t>
-            </w:r>
+              <w:t>gi Cirillo</w:t>
+            </w:r>
+          </w:p>
+          <w:p>
+            <w:pPr>
+              <w:pStyle w:val="Normale1"/>
+              <w:widowControl w:val="0"/>
+            </w:pPr>
             <w:r>
               <w:rPr>
                 <w:rFonts w:ascii="Garamond" w:eastAsia="Garamond" w:hAnsi="Garamond" w:cs="Garamond"/>
@@ -480,42 +459,7 @@
                 <w:sz w:val="24"/>
                 <w:szCs w:val="24"/>
               </w:rPr>
-              <w:t>gi Cirillo</w:t>
-            </w:r>
-          </w:p>
-          <w:p>
-            <w:pPr>
-              <w:pStyle w:val="Normale1"/>
-              <w:widowControl w:val="0"/>
-            </w:pPr>
-            <w:r>
-              <w:rPr>
-                <w:rFonts w:ascii="Garamond" w:eastAsia="Garamond" w:hAnsi="Garamond" w:cs="Garamond"/>
-                <w:b/>
-                <w:sz w:val="24"/>
-                <w:szCs w:val="24"/>
-              </w:rPr>
-              <w:t xml:space="preserve">Minute </w:t>
-            </w:r>
-            <w:proofErr w:type="spellStart"/>
-            <w:r>
-              <w:rPr>
-                <w:rFonts w:ascii="Garamond" w:eastAsia="Garamond" w:hAnsi="Garamond" w:cs="Garamond"/>
-                <w:b/>
-                <w:sz w:val="24"/>
-                <w:szCs w:val="24"/>
-              </w:rPr>
-              <w:t>Taker</w:t>
-            </w:r>
-            <w:proofErr w:type="spellEnd"/>
-            <w:r>
-              <w:rPr>
-                <w:rFonts w:ascii="Garamond" w:eastAsia="Garamond" w:hAnsi="Garamond" w:cs="Garamond"/>
-                <w:b/>
-                <w:sz w:val="24"/>
-                <w:szCs w:val="24"/>
-              </w:rPr>
-              <w:t xml:space="preserve">: </w:t>
+              <w:t xml:space="preserve">Minute Taker: </w:t>
             </w:r>
             <w:r>
               <w:rPr>
@@ -669,7 +613,6 @@
                 <w:lang w:val="en-US"/>
               </w:rPr>
             </w:pPr>
-            <w:proofErr w:type="spellStart"/>
             <w:r>
               <w:rPr>
                 <w:rFonts w:ascii="Garamond" w:eastAsia="Garamond" w:hAnsi="Garamond" w:cs="Garamond"/>
@@ -678,18 +621,7 @@
                 <w:szCs w:val="24"/>
                 <w:lang w:val="en-US"/>
               </w:rPr>
-              <w:t>Assenti</w:t>
-            </w:r>
-            <w:proofErr w:type="spellEnd"/>
-            <w:r>
-              <w:rPr>
-                <w:rFonts w:ascii="Garamond" w:eastAsia="Garamond" w:hAnsi="Garamond" w:cs="Garamond"/>
-                <w:b/>
-                <w:sz w:val="24"/>
-                <w:szCs w:val="24"/>
-                <w:lang w:val="en-US"/>
-              </w:rPr>
-              <w:t>:</w:t>
+              <w:t>Assenti:</w:t>
             </w:r>
             <w:r>
               <w:rPr>
@@ -1085,11 +1017,9 @@
               <w:pStyle w:val="Normale1"/>
               <w:jc w:val="center"/>
             </w:pPr>
-            <w:proofErr w:type="spellStart"/>
             <w:r>
               <w:t>Closed</w:t>
             </w:r>
-            <w:proofErr w:type="spellEnd"/>
           </w:p>
         </w:tc>
         <w:tc>
@@ -1116,13 +1046,8 @@
             <w:pPr>
               <w:pStyle w:val="Normale1"/>
             </w:pPr>
-            <w:proofErr w:type="spellStart"/>
-            <w:r>
-              <w:t>UseCase</w:t>
-            </w:r>
-            <w:proofErr w:type="spellEnd"/>
-            <w:r>
-              <w:t xml:space="preserve"> 1</w:t>
+            <w:r>
+              <w:t>UseCase 1</w:t>
             </w:r>
           </w:p>
         </w:tc>
@@ -1163,11 +1088,9 @@
               <w:pStyle w:val="Normale1"/>
               <w:jc w:val="center"/>
             </w:pPr>
-            <w:proofErr w:type="spellStart"/>
             <w:r>
               <w:t>Closed</w:t>
             </w:r>
-            <w:proofErr w:type="spellEnd"/>
           </w:p>
         </w:tc>
         <w:tc>
@@ -1194,14 +1117,9 @@
             <w:pPr>
               <w:pStyle w:val="Normale1"/>
             </w:pPr>
-            <w:proofErr w:type="spellStart"/>
             <w:r>
               <w:lastRenderedPageBreak/>
-              <w:t>UseCase</w:t>
-            </w:r>
-            <w:proofErr w:type="spellEnd"/>
-            <w:r>
-              <w:t xml:space="preserve"> 2</w:t>
+              <w:t>UseCase 2</w:t>
             </w:r>
           </w:p>
         </w:tc>
@@ -1271,13 +1189,8 @@
             <w:pPr>
               <w:pStyle w:val="Normale1"/>
             </w:pPr>
-            <w:proofErr w:type="spellStart"/>
-            <w:r>
-              <w:t>UseCase</w:t>
-            </w:r>
-            <w:proofErr w:type="spellEnd"/>
-            <w:r>
-              <w:t xml:space="preserve"> 3</w:t>
+            <w:r>
+              <w:t>UseCase 3</w:t>
             </w:r>
           </w:p>
         </w:tc>
@@ -1347,13 +1260,8 @@
             <w:pPr>
               <w:pStyle w:val="Normale1"/>
             </w:pPr>
-            <w:proofErr w:type="spellStart"/>
-            <w:r>
-              <w:t>UseCase</w:t>
-            </w:r>
-            <w:proofErr w:type="spellEnd"/>
-            <w:r>
-              <w:t xml:space="preserve"> 4</w:t>
+            <w:r>
+              <w:t>UseCase 4</w:t>
             </w:r>
           </w:p>
         </w:tc>
@@ -1426,13 +1334,8 @@
             <w:pPr>
               <w:pStyle w:val="Normale1"/>
             </w:pPr>
-            <w:proofErr w:type="spellStart"/>
-            <w:r>
-              <w:t>UseCase</w:t>
-            </w:r>
-            <w:proofErr w:type="spellEnd"/>
-            <w:r>
-              <w:t xml:space="preserve"> 5</w:t>
+            <w:r>
+              <w:t>UseCase 5</w:t>
             </w:r>
           </w:p>
         </w:tc>
@@ -1738,9 +1641,8 @@
                 <w:sz w:val="20"/>
                 <w:szCs w:val="20"/>
               </w:rPr>
-              <w:t xml:space="preserve">Data Prevista </w:t>
-            </w:r>
-            <w:proofErr w:type="spellStart"/>
+              <w:t>Data Prevista Compl</w:t>
+            </w:r>
             <w:r>
               <w:rPr>
                 <w:rFonts w:ascii="Garamond" w:eastAsia="Garamond" w:hAnsi="Garamond" w:cs="Garamond"/>
@@ -1748,62 +1650,32 @@
                 <w:sz w:val="20"/>
                 <w:szCs w:val="20"/>
               </w:rPr>
-              <w:t>Compl</w:t>
-            </w:r>
-            <w:proofErr w:type="spellEnd"/>
-            <w:r>
+              <w:t>.</w:t>
+            </w:r>
+          </w:p>
+        </w:tc>
+        <w:tc>
+          <w:tcPr>
+            <w:tcW w:w="1134" w:type="dxa"/>
+          </w:tcPr>
+          <w:p>
+            <w:pPr>
+              <w:pStyle w:val="Normale1"/>
               <w:rPr>
                 <w:rFonts w:ascii="Garamond" w:eastAsia="Garamond" w:hAnsi="Garamond" w:cs="Garamond"/>
                 <w:b/>
                 <w:sz w:val="20"/>
                 <w:szCs w:val="20"/>
               </w:rPr>
-              <w:t>.</w:t>
-            </w:r>
-          </w:p>
-        </w:tc>
-        <w:tc>
-          <w:tcPr>
-            <w:tcW w:w="1134" w:type="dxa"/>
-          </w:tcPr>
-          <w:p>
-            <w:pPr>
-              <w:pStyle w:val="Normale1"/>
+            </w:pPr>
+            <w:r>
               <w:rPr>
                 <w:rFonts w:ascii="Garamond" w:eastAsia="Garamond" w:hAnsi="Garamond" w:cs="Garamond"/>
                 <w:b/>
                 <w:sz w:val="20"/>
                 <w:szCs w:val="20"/>
               </w:rPr>
-            </w:pPr>
-            <w:r>
-              <w:rPr>
-                <w:rFonts w:ascii="Garamond" w:eastAsia="Garamond" w:hAnsi="Garamond" w:cs="Garamond"/>
-                <w:b/>
-                <w:sz w:val="20"/>
-                <w:szCs w:val="20"/>
-              </w:rPr>
-              <w:t xml:space="preserve">Data Effettiva di </w:t>
-            </w:r>
-            <w:proofErr w:type="spellStart"/>
-            <w:r>
-              <w:rPr>
-                <w:rFonts w:ascii="Garamond" w:eastAsia="Garamond" w:hAnsi="Garamond" w:cs="Garamond"/>
-                <w:b/>
-                <w:sz w:val="20"/>
-                <w:szCs w:val="20"/>
-              </w:rPr>
-              <w:t>Compl</w:t>
-            </w:r>
-            <w:proofErr w:type="spellEnd"/>
-            <w:r>
-              <w:rPr>
-                <w:rFonts w:ascii="Garamond" w:eastAsia="Garamond" w:hAnsi="Garamond" w:cs="Garamond"/>
-                <w:b/>
-                <w:sz w:val="20"/>
-                <w:szCs w:val="20"/>
-              </w:rPr>
-              <w:t>.</w:t>
+              <w:t>Data Effettiva di Compl.</w:t>
             </w:r>
           </w:p>
         </w:tc>
@@ -1921,11 +1793,9 @@
               <w:pStyle w:val="Normale1"/>
               <w:jc w:val="center"/>
             </w:pPr>
-            <w:proofErr w:type="spellStart"/>
             <w:r>
               <w:t>Closed</w:t>
             </w:r>
-            <w:proofErr w:type="spellEnd"/>
           </w:p>
         </w:tc>
         <w:tc>
@@ -2129,7 +1999,6 @@
           <w:szCs w:val="24"/>
         </w:rPr>
       </w:pPr>
-      <w:proofErr w:type="gramStart"/>
       <w:r>
         <w:rPr>
           <w:rFonts w:ascii="Garamond" w:eastAsia="Garamond" w:hAnsi="Garamond" w:cs="Garamond"/>
@@ -2148,7 +2017,6 @@
         </w:rPr>
         <w:t>[</w:t>
       </w:r>
-      <w:proofErr w:type="gramEnd"/>
       <w:r>
         <w:rPr>
           <w:rFonts w:ascii="Garamond" w:eastAsia="Garamond" w:hAnsi="Garamond" w:cs="Garamond"/>
@@ -2212,7 +2080,6 @@
           <w:szCs w:val="24"/>
         </w:rPr>
       </w:pPr>
-      <w:proofErr w:type="gramStart"/>
       <w:r>
         <w:rPr>
           <w:rFonts w:ascii="Garamond" w:eastAsia="Garamond" w:hAnsi="Garamond" w:cs="Garamond"/>
@@ -2220,17 +2087,7 @@
           <w:sz w:val="24"/>
           <w:szCs w:val="24"/>
         </w:rPr>
-        <w:t>P[</w:t>
-      </w:r>
-      <w:proofErr w:type="gramEnd"/>
-      <w:r>
-        <w:rPr>
-          <w:rFonts w:ascii="Garamond" w:eastAsia="Garamond" w:hAnsi="Garamond" w:cs="Garamond"/>
-          <w:b/>
-          <w:sz w:val="24"/>
-          <w:szCs w:val="24"/>
-        </w:rPr>
-        <w:t xml:space="preserve">1.1]: </w:t>
+        <w:t xml:space="preserve">P[1.1]: </w:t>
       </w:r>
       <w:r>
         <w:rPr>
@@ -2303,59 +2160,6 @@
       <w:pPr>
         <w:pStyle w:val="Normale1"/>
         <w:numPr>
-          <w:ilvl w:val="1"/>
-          <w:numId w:val="1"/>
-        </w:numPr>
-        <w:ind w:hanging="22"/>
-        <w:contextualSpacing/>
-        <w:rPr>
-          <w:rFonts w:ascii="Garamond" w:eastAsia="Garamond" w:hAnsi="Garamond" w:cs="Garamond"/>
-          <w:sz w:val="24"/>
-          <w:szCs w:val="24"/>
-        </w:rPr>
-      </w:pPr>
-      <w:r>
-        <w:rPr>
-          <w:rFonts w:ascii="Garamond" w:eastAsia="Garamond" w:hAnsi="Garamond" w:cs="Garamond"/>
-          <w:sz w:val="24"/>
-          <w:szCs w:val="24"/>
-        </w:rPr>
-        <w:t>–</w:t>
-      </w:r>
-      <w:r>
-        <w:rPr>
-          <w:rFonts w:ascii="Garamond" w:eastAsia="Garamond" w:hAnsi="Garamond" w:cs="Garamond"/>
-          <w:b/>
-          <w:sz w:val="24"/>
-          <w:szCs w:val="24"/>
-        </w:rPr>
-        <w:t xml:space="preserve"> </w:t>
-      </w:r>
-      <w:proofErr w:type="spellStart"/>
-      <w:r>
-        <w:rPr>
-          <w:rFonts w:ascii="Garamond" w:eastAsia="Garamond" w:hAnsi="Garamond" w:cs="Garamond"/>
-          <w:b/>
-          <w:sz w:val="24"/>
-          <w:szCs w:val="24"/>
-        </w:rPr>
-        <w:t>SoW</w:t>
-      </w:r>
-      <w:proofErr w:type="spellEnd"/>
-      <w:r>
-        <w:rPr>
-          <w:rFonts w:ascii="Garamond" w:eastAsia="Garamond" w:hAnsi="Garamond" w:cs="Garamond"/>
-          <w:b/>
-          <w:sz w:val="24"/>
-          <w:szCs w:val="24"/>
-        </w:rPr>
-        <w:t xml:space="preserve"> già consegnato</w:t>
-      </w:r>
-    </w:p>
-    <w:p>
-      <w:pPr>
-        <w:pStyle w:val="Normale1"/>
-        <w:numPr>
           <w:ilvl w:val="0"/>
           <w:numId w:val="3"/>
         </w:numPr>
@@ -2366,7 +2170,6 @@
           <w:szCs w:val="24"/>
         </w:rPr>
       </w:pPr>
-      <w:proofErr w:type="gramStart"/>
       <w:r>
         <w:rPr>
           <w:rFonts w:ascii="Garamond" w:eastAsia="Garamond" w:hAnsi="Garamond" w:cs="Garamond"/>
@@ -2376,7 +2179,6 @@
         </w:rPr>
         <w:t>R[</w:t>
       </w:r>
-      <w:proofErr w:type="gramEnd"/>
       <w:r>
         <w:rPr>
           <w:rFonts w:ascii="Garamond" w:eastAsia="Garamond" w:hAnsi="Garamond" w:cs="Garamond"/>
@@ -2761,13 +2563,8 @@
               <w:jc w:val="center"/>
             </w:pPr>
             <w:r>
-              <w:t xml:space="preserve">Data </w:t>
-            </w:r>
-            <w:proofErr w:type="gramStart"/>
-            <w:r>
-              <w:t>meeting</w:t>
-            </w:r>
-            <w:proofErr w:type="gramEnd"/>
+              <w:t>Data meeting</w:t>
+            </w:r>
           </w:p>
         </w:tc>
         <w:tc>
@@ -2807,11 +2604,9 @@
               <w:pStyle w:val="Normale1"/>
               <w:jc w:val="center"/>
             </w:pPr>
-            <w:proofErr w:type="spellStart"/>
             <w:r>
               <w:t>Closed</w:t>
             </w:r>
-            <w:proofErr w:type="spellEnd"/>
           </w:p>
         </w:tc>
         <w:tc>
@@ -2883,13 +2678,8 @@
               <w:jc w:val="center"/>
             </w:pPr>
             <w:r>
-              <w:t xml:space="preserve">Data </w:t>
-            </w:r>
-            <w:proofErr w:type="gramStart"/>
-            <w:r>
-              <w:t>meeting</w:t>
-            </w:r>
-            <w:proofErr w:type="gramEnd"/>
+              <w:t>Data meeting</w:t>
+            </w:r>
           </w:p>
         </w:tc>
         <w:tc>
@@ -3033,13 +2823,8 @@
               <w:jc w:val="center"/>
             </w:pPr>
             <w:r>
-              <w:t xml:space="preserve">Data </w:t>
-            </w:r>
-            <w:proofErr w:type="gramStart"/>
-            <w:r>
-              <w:t>meeting</w:t>
-            </w:r>
-            <w:proofErr w:type="gramEnd"/>
+              <w:t>Data meeting</w:t>
+            </w:r>
           </w:p>
         </w:tc>
         <w:tc>
@@ -3145,7 +2930,6 @@
           <w:szCs w:val="24"/>
         </w:rPr>
       </w:pPr>
-      <w:proofErr w:type="gramStart"/>
       <w:r>
         <w:rPr>
           <w:rFonts w:ascii="Garamond" w:eastAsia="Garamond" w:hAnsi="Garamond" w:cs="Garamond"/>
@@ -3153,30 +2937,8 @@
           <w:sz w:val="24"/>
           <w:szCs w:val="24"/>
         </w:rPr>
-        <w:lastRenderedPageBreak/>
-        <w:t>Meeting</w:t>
-      </w:r>
-      <w:proofErr w:type="gramEnd"/>
-      <w:r>
-        <w:rPr>
-          <w:rFonts w:ascii="Garamond" w:eastAsia="Garamond" w:hAnsi="Garamond" w:cs="Garamond"/>
-          <w:b/>
-          <w:sz w:val="24"/>
-          <w:szCs w:val="24"/>
-        </w:rPr>
-        <w:t xml:space="preserve"> </w:t>
-      </w:r>
-      <w:proofErr w:type="spellStart"/>
-      <w:r>
-        <w:rPr>
-          <w:rFonts w:ascii="Garamond" w:eastAsia="Garamond" w:hAnsi="Garamond" w:cs="Garamond"/>
-          <w:b/>
-          <w:sz w:val="24"/>
-          <w:szCs w:val="24"/>
-        </w:rPr>
-        <w:t>critique</w:t>
-      </w:r>
-      <w:proofErr w:type="spellEnd"/>
+        <w:t>Meeting critique</w:t>
+      </w:r>
     </w:p>
     <w:p>
       <w:pPr>
@@ -3275,7 +3037,6 @@
         </w:rPr>
         <w:t xml:space="preserve"> </w:t>
       </w:r>
-      <w:proofErr w:type="gramStart"/>
       <w:r>
         <w:rPr>
           <w:rFonts w:ascii="Garamond" w:eastAsia="Garamond" w:hAnsi="Garamond" w:cs="Garamond"/>
@@ -3285,7 +3046,6 @@
         </w:rPr>
         <w:t>del prossimo meeting</w:t>
       </w:r>
-      <w:proofErr w:type="gramEnd"/>
       <w:r>
         <w:rPr>
           <w:rFonts w:ascii="Garamond" w:eastAsia="Garamond" w:hAnsi="Garamond" w:cs="Garamond"/>
@@ -3575,20 +3335,8 @@
         <w:sz w:val="24"/>
         <w:szCs w:val="24"/>
       </w:rPr>
-      <w:t xml:space="preserve">- Prof.ssa </w:t>
+      <w:t>- Prof.ssa F.Ferrucci</w:t>
     </w:r>
-    <w:proofErr w:type="spellStart"/>
-    <w:proofErr w:type="gramStart"/>
-    <w:r>
-      <w:rPr>
-        <w:rFonts w:ascii="Century Gothic" w:eastAsia="Century Gothic" w:hAnsi="Century Gothic" w:cs="Century Gothic"/>
-        <w:sz w:val="24"/>
-        <w:szCs w:val="24"/>
-      </w:rPr>
-      <w:t>F.Ferrucci</w:t>
-    </w:r>
-    <w:proofErr w:type="spellEnd"/>
-    <w:proofErr w:type="gramEnd"/>
   </w:p>
   <w:p>
     <w:pPr>

</xml_diff>